<commit_message>
added annotations for function names and document class
</commit_message>
<xml_diff>
--- a/faosyb_paper.docx
+++ b/faosyb_paper.docx
@@ -1385,7 +1385,19 @@
         <w:t xml:space="preserve"> </w:t>
       </w:r>
       <w:r>
-        <w:t xml:space="preserve">code by R are automatically included and formatted within the publication through the specific class faoyearbook. This package defines all of the needed commands to delineate the structure and build the publication. The package is geared towards the Yearbook but can be adapted to create other publications. This makes the process completely exportable/applicable with a relatively small amount of time needed to design the book layout.</w:t>
+        <w:t xml:space="preserve">code by R are automatically included and formatted within the publication through the specific class</w:t>
+      </w:r>
+      <w:r>
+        <w:t xml:space="preserve"> </w:t>
+      </w:r>
+      <w:r>
+        <w:rPr>
+          <w:rStyle w:val="VerbatimChar"/>
+        </w:rPr>
+        <w:t xml:space="preserve">faoyearbook</w:t>
+      </w:r>
+      <w:r>
+        <w:t xml:space="preserve">. This package defines all of the needed commands to delineate the structure and build the publication. The package is geared towards the Yearbook but can be adapted to create other publications. This makes the process completely exportable/applicable with a relatively small amount of time needed to design the book layout.</w:t>
       </w:r>
     </w:p>
     <w:p>
@@ -1579,7 +1591,94 @@
     </w:p>
     <w:p>
       <w:r>
-        <w:t xml:space="preserve">The function getFAOtoSYB collects data using getFAO and processes these in order to retrieve the dataset in an easily manageable format. getFAO provides access to FAOSTAT data through the FAOSTAT API. The user is facilitated in the construction of the API query by the function FAOsearch, which, with very few steps, gives users needed codes to build the query. Similarly getWDI and getWDItoSYB are functions to download the World Development Indicators.</w:t>
+        <w:t xml:space="preserve">The function</w:t>
+      </w:r>
+      <w:r>
+        <w:t xml:space="preserve"> </w:t>
+      </w:r>
+      <w:r>
+        <w:rPr>
+          <w:rStyle w:val="VerbatimChar"/>
+        </w:rPr>
+        <w:t xml:space="preserve">getFAOtoSYB</w:t>
+      </w:r>
+      <w:r>
+        <w:t xml:space="preserve"> </w:t>
+      </w:r>
+      <w:r>
+        <w:t xml:space="preserve">collects data using</w:t>
+      </w:r>
+      <w:r>
+        <w:t xml:space="preserve"> </w:t>
+      </w:r>
+      <w:r>
+        <w:rPr>
+          <w:rStyle w:val="VerbatimChar"/>
+        </w:rPr>
+        <w:t xml:space="preserve">getFAO</w:t>
+      </w:r>
+      <w:r>
+        <w:t xml:space="preserve"> </w:t>
+      </w:r>
+      <w:r>
+        <w:t xml:space="preserve">and processes these in order to retrieve the dataset in an easily manageable format.</w:t>
+      </w:r>
+      <w:r>
+        <w:t xml:space="preserve"> </w:t>
+      </w:r>
+      <w:r>
+        <w:rPr>
+          <w:rStyle w:val="VerbatimChar"/>
+        </w:rPr>
+        <w:t xml:space="preserve">getFAO</w:t>
+      </w:r>
+      <w:r>
+        <w:t xml:space="preserve"> </w:t>
+      </w:r>
+      <w:r>
+        <w:t xml:space="preserve">provides access to FAOSTAT data through the FAOSTAT API. The user is facilitated in the construction of the API query by the function</w:t>
+      </w:r>
+      <w:r>
+        <w:t xml:space="preserve"> </w:t>
+      </w:r>
+      <w:r>
+        <w:rPr>
+          <w:rStyle w:val="VerbatimChar"/>
+        </w:rPr>
+        <w:t xml:space="preserve">FAOsearch</w:t>
+      </w:r>
+      <w:r>
+        <w:t xml:space="preserve">, which, with very few steps, gives users needed codes to build the query. Similarly</w:t>
+      </w:r>
+      <w:r>
+        <w:t xml:space="preserve"> </w:t>
+      </w:r>
+      <w:r>
+        <w:rPr>
+          <w:rStyle w:val="VerbatimChar"/>
+        </w:rPr>
+        <w:t xml:space="preserve">getWDI</w:t>
+      </w:r>
+      <w:r>
+        <w:t xml:space="preserve"> </w:t>
+      </w:r>
+      <w:r>
+        <w:t xml:space="preserve">and</w:t>
+      </w:r>
+      <w:r>
+        <w:t xml:space="preserve"> </w:t>
+      </w:r>
+      <w:r>
+        <w:rPr>
+          <w:rStyle w:val="VerbatimChar"/>
+        </w:rPr>
+        <w:t xml:space="preserve">getWDItoSYB</w:t>
+      </w:r>
+      <w:r>
+        <w:t xml:space="preserve"> </w:t>
+      </w:r>
+      <w:r>
+        <w:t xml:space="preserve">are functions to download the World Development Indicators.</w:t>
       </w:r>
     </w:p>
     <w:p>
@@ -1616,7 +1715,37 @@
         <w:t xml:space="preserve"> </w:t>
       </w:r>
       <w:r>
-        <w:t xml:space="preserve">following the idea of a needed convergence to a common international standard. The functions fillCountryCode and translateCountryCode provided by the FAOSTAT package help respectively in filling and translating the country code when just country names are provided. Nevertheless, a perfect matching is not always possible.</w:t>
+        <w:t xml:space="preserve">following the idea of a needed convergence to a common international standard. The functions</w:t>
+      </w:r>
+      <w:r>
+        <w:t xml:space="preserve"> </w:t>
+      </w:r>
+      <w:r>
+        <w:rPr>
+          <w:rStyle w:val="VerbatimChar"/>
+        </w:rPr>
+        <w:t xml:space="preserve">fillCountryCode</w:t>
+      </w:r>
+      <w:r>
+        <w:t xml:space="preserve"> </w:t>
+      </w:r>
+      <w:r>
+        <w:t xml:space="preserve">and</w:t>
+      </w:r>
+      <w:r>
+        <w:t xml:space="preserve"> </w:t>
+      </w:r>
+      <w:r>
+        <w:rPr>
+          <w:rStyle w:val="VerbatimChar"/>
+        </w:rPr>
+        <w:t xml:space="preserve">translateCountryCode</w:t>
+      </w:r>
+      <w:r>
+        <w:t xml:space="preserve"> </w:t>
+      </w:r>
+      <w:r>
+        <w:t xml:space="preserve">provided by the FAOSTAT package help respectively in filling and translating the country code when just country names are provided. Nevertheless, a perfect matching is not always possible.</w:t>
       </w:r>
     </w:p>
     <w:p>
@@ -1691,7 +1820,22 @@
     </w:p>
     <w:p>
       <w:r>
-        <w:t xml:space="preserve">The starting point in the aggregation process is a set of countries that is as disaggregated as possible through the FAOSTAT coding system. The objective is then to match the information with the M49 country level definition. Therefore, in the first aggregation step countries that go together following the M49 system and merged together, such as Tanzania and Zanzibar. The aggCountry function aggregates territory entries into countries or higher level classifications based on the relationship specified.</w:t>
+        <w:t xml:space="preserve">The starting point in the aggregation process is a set of countries that is as disaggregated as possible through the FAOSTAT coding system. The objective is then to match the information with the M49 country level definition. Therefore, in the first aggregation step countries that go together following the M49 system and merged together, such as Tanzania and Zanzibar. The</w:t>
+      </w:r>
+      <w:r>
+        <w:t xml:space="preserve"> </w:t>
+      </w:r>
+      <w:r>
+        <w:rPr>
+          <w:rStyle w:val="VerbatimChar"/>
+        </w:rPr>
+        <w:t xml:space="preserve">aggCountry</w:t>
+      </w:r>
+      <w:r>
+        <w:t xml:space="preserve"> </w:t>
+      </w:r>
+      <w:r>
+        <w:t xml:space="preserve">function aggregates territory entries into countries or higher level classifications based on the relationship specified.</w:t>
       </w:r>
     </w:p>
     <w:p>
@@ -1716,7 +1860,19 @@
     </w:p>
     <w:p>
       <w:r>
-        <w:t xml:space="preserve">However, geographic and economic level aggregation step also begins from the large set of countries, but needs a partially different relationship. Two rules are implemented to ensure that the aggregates computed are meaningful and comparable: first, a minimum threshold (default 65 percent) in which data must be present; and second, the number of reporting entities must be similar over the years (therefore the country composition can change during a specified period by up to 15 countries) because it does not make sense to compare aggregates for two different years if the number of reporting countries vastly differ. Both of these rules are automatically applied by the function aggRegion.</w:t>
+        <w:t xml:space="preserve">However, geographic and economic level aggregation step also begins from the large set of countries, but needs a partially different relationship. Two rules are implemented to ensure that the aggregates computed are meaningful and comparable: first, a minimum threshold (default 65 percent) in which data must be present; and second, the number of reporting entities must be similar over the years (therefore the country composition can change during a specified period by up to 15 countries) because it does not make sense to compare aggregates for two different years if the number of reporting countries vastly differ. Both of these rules are automatically applied by the function</w:t>
+      </w:r>
+      <w:r>
+        <w:t xml:space="preserve"> </w:t>
+      </w:r>
+      <w:r>
+        <w:rPr>
+          <w:rStyle w:val="VerbatimChar"/>
+        </w:rPr>
+        <w:t xml:space="preserve">aggRegion</w:t>
+      </w:r>
+      <w:r>
+        <w:t xml:space="preserve">.</w:t>
       </w:r>
     </w:p>
     <w:p>
@@ -1751,12 +1907,39 @@
     </w:p>
     <w:p>
       <w:r>
-        <w:t xml:space="preserve">Dealing with international datasets has the risk of not having enough data to calculate many aggregates. The sparsityHeatMap function provided by the FAOSTAT package checks data sparsity for all variables, across country and time. The function generates a plot grouped into four panels. The first three panels group the country by their value, while the last shows countries with no values.</w:t>
-      </w:r>
-    </w:p>
-    <w:p>
-      <w:r>
-        <w:t xml:space="preserve">Another tool within the FAOSTAT package is the tsPanel. The advantage of the plot generated by this function is to identify the behaviour of a specific variable, in particular if one was to build models or carry out imputation. The characteristics that govern the variable and the transferability of country information determines what type of model is available.</w:t>
+        <w:t xml:space="preserve">Dealing with international datasets has the risk of not having enough data to calculate many aggregates. The</w:t>
+      </w:r>
+      <w:r>
+        <w:t xml:space="preserve"> </w:t>
+      </w:r>
+      <w:r>
+        <w:rPr>
+          <w:rStyle w:val="VerbatimChar"/>
+        </w:rPr>
+        <w:t xml:space="preserve">sparsityHeatMap</w:t>
+      </w:r>
+      <w:r>
+        <w:t xml:space="preserve"> </w:t>
+      </w:r>
+      <w:r>
+        <w:t xml:space="preserve">function provided by the FAOSTAT package checks data sparsity for all variables, across country and time. The function generates a plot grouped into four panels. The first three panels group the country by their value, while the last shows countries with no values.</w:t>
+      </w:r>
+    </w:p>
+    <w:p>
+      <w:r>
+        <w:t xml:space="preserve">Another tool within the FAOSTAT package is the</w:t>
+      </w:r>
+      <w:r>
+        <w:t xml:space="preserve"> </w:t>
+      </w:r>
+      <w:r>
+        <w:rPr>
+          <w:rStyle w:val="VerbatimChar"/>
+        </w:rPr>
+        <w:t xml:space="preserve">tsPanel</w:t>
+      </w:r>
+      <w:r>
+        <w:t xml:space="preserve">. The advantage of the plot generated by this function is to identify the behaviour of a specific variable, in particular if one was to build models or carry out imputation. The characteristics that govern the variable and the transferability of country information determines what type of model is available.</w:t>
       </w:r>
     </w:p>
     <w:p>
@@ -1771,7 +1954,109 @@
     </w:p>
     <w:p>
       <w:r>
-        <w:t xml:space="preserve">While the R FAOSTAT package focuses on data processing and analysis, the R FAOSYB package supports the user in the dissemination phase. The functions theme_syb and plot_color define a style and a set of colors to be applied across the publication in order to ensure consistency across the book. plot_data and plot_dictionary help the user to create predetermined types of charts that come from the R package ggplot2. Furthermore, the functions GAULspatialPolygon, map_breaks and plot_map help use maps in ggplot2 and the shape files provided by the GAUL project</w:t>
+        <w:t xml:space="preserve">While the R FAOSTAT package focuses on data processing and analysis, the R FAOSYB package supports the user in the dissemination phase. The functions</w:t>
+      </w:r>
+      <w:r>
+        <w:t xml:space="preserve"> </w:t>
+      </w:r>
+      <w:r>
+        <w:rPr>
+          <w:rStyle w:val="VerbatimChar"/>
+        </w:rPr>
+        <w:t xml:space="preserve">theme_syb</w:t>
+      </w:r>
+      <w:r>
+        <w:t xml:space="preserve"> </w:t>
+      </w:r>
+      <w:r>
+        <w:t xml:space="preserve">and</w:t>
+      </w:r>
+      <w:r>
+        <w:t xml:space="preserve"> </w:t>
+      </w:r>
+      <w:r>
+        <w:rPr>
+          <w:rStyle w:val="VerbatimChar"/>
+        </w:rPr>
+        <w:t xml:space="preserve">plot_color</w:t>
+      </w:r>
+      <w:r>
+        <w:t xml:space="preserve"> </w:t>
+      </w:r>
+      <w:r>
+        <w:t xml:space="preserve">define a style and a set of colors to be applied across the publication in order to ensure consistency across the book.</w:t>
+      </w:r>
+      <w:r>
+        <w:t xml:space="preserve"> </w:t>
+      </w:r>
+      <w:r>
+        <w:rPr>
+          <w:rStyle w:val="VerbatimChar"/>
+        </w:rPr>
+        <w:t xml:space="preserve">plot_data</w:t>
+      </w:r>
+      <w:r>
+        <w:t xml:space="preserve"> </w:t>
+      </w:r>
+      <w:r>
+        <w:t xml:space="preserve">and</w:t>
+      </w:r>
+      <w:r>
+        <w:t xml:space="preserve"> </w:t>
+      </w:r>
+      <w:r>
+        <w:rPr>
+          <w:rStyle w:val="VerbatimChar"/>
+        </w:rPr>
+        <w:t xml:space="preserve">plot_dictionary</w:t>
+      </w:r>
+      <w:r>
+        <w:t xml:space="preserve"> </w:t>
+      </w:r>
+      <w:r>
+        <w:t xml:space="preserve">help the user to create predetermined types of charts that come from the R package ggplot2. Furthermore, the functions</w:t>
+      </w:r>
+      <w:r>
+        <w:t xml:space="preserve"> </w:t>
+      </w:r>
+      <w:r>
+        <w:rPr>
+          <w:rStyle w:val="VerbatimChar"/>
+        </w:rPr>
+        <w:t xml:space="preserve">GAULspatialPolygon</w:t>
+      </w:r>
+      <w:r>
+        <w:t xml:space="preserve">,</w:t>
+      </w:r>
+      <w:r>
+        <w:t xml:space="preserve"> </w:t>
+      </w:r>
+      <w:r>
+        <w:rPr>
+          <w:rStyle w:val="VerbatimChar"/>
+        </w:rPr>
+        <w:t xml:space="preserve">map_breaks</w:t>
+      </w:r>
+      <w:r>
+        <w:t xml:space="preserve"> </w:t>
+      </w:r>
+      <w:r>
+        <w:t xml:space="preserve">and</w:t>
+      </w:r>
+      <w:r>
+        <w:t xml:space="preserve"> </w:t>
+      </w:r>
+      <w:r>
+        <w:rPr>
+          <w:rStyle w:val="VerbatimChar"/>
+        </w:rPr>
+        <w:t xml:space="preserve">plot_map</w:t>
+      </w:r>
+      <w:r>
+        <w:t xml:space="preserve"> </w:t>
+      </w:r>
+      <w:r>
+        <w:t xml:space="preserve">help use maps in ggplot2 and the shape files provided by the GAUL project</w:t>
       </w:r>
       <w:r>
         <w:rPr>
@@ -1807,7 +2092,19 @@
         <w:t xml:space="preserve"> </w:t>
       </w:r>
       <w:r>
-        <w:t xml:space="preserve">. Dissemination objects, captions, sources, text, bullet points and metadata are assembled together by the SYB specific class faoyearbook.</w:t>
+        <w:t xml:space="preserve">. Dissemination objects, captions, sources, text, bullet points and metadata are assembled together by the SYB specific class</w:t>
+      </w:r>
+      <w:r>
+        <w:t xml:space="preserve"> </w:t>
+      </w:r>
+      <w:r>
+        <w:rPr>
+          <w:rStyle w:val="VerbatimChar"/>
+        </w:rPr>
+        <w:t xml:space="preserve">faoyearbook</w:t>
+      </w:r>
+      <w:r>
+        <w:t xml:space="preserve">.</w:t>
       </w:r>
       <w:r>
         <w:t xml:space="preserve"> </w:t>
@@ -2280,7 +2577,7 @@
     </w:lvl>
   </w:abstractNum>
   <w:abstractNum w:abstractNumId="990">
-    <w:nsid w:val="a55294ca"/>
+    <w:nsid w:val="b3932a55"/>
     <w:multiLevelType w:val="multilevel"/>
     <w:lvl w:ilvl="0">
       <w:numFmt w:val="bullet"/>
@@ -2361,7 +2658,7 @@
     </w:lvl>
   </w:abstractNum>
   <w:abstractNum w:abstractNumId="991">
-    <w:nsid w:val="ee5edaf7"/>
+    <w:nsid w:val="fe325561"/>
     <w:multiLevelType w:val="multilevel"/>
     <w:lvl w:ilvl="0">
       <w:numFmt w:val="bullet"/>

</xml_diff>